<commit_message>
D2.1 - page numbers corrected
</commit_message>
<xml_diff>
--- a/doc/D2.1_AMIDSTModelingFramework/figures/D2.1_FrontPage.docx
+++ b/doc/D2.1_AMIDSTModelingFramework/figures/D2.1_FrontPage.docx
@@ -9,6 +9,8 @@
           <w:b/>
         </w:rPr>
       </w:pPr>
+      <w:bookmarkStart w:id="0" w:name="_GoBack"/>
+      <w:bookmarkEnd w:id="0"/>
       <w:r>
         <w:rPr>
           <w:b/>
@@ -705,8 +707,6 @@
               </w:rPr>
               <w:t>Weidl</w:t>
             </w:r>
-            <w:bookmarkStart w:id="0" w:name="_GoBack"/>
-            <w:bookmarkEnd w:id="0"/>
             <w:proofErr w:type="spellEnd"/>
           </w:p>
           <w:p>
@@ -1521,13 +1521,7 @@
         <w:t xml:space="preserve">Keyword list: </w:t>
       </w:r>
       <w:r>
-        <w:t xml:space="preserve">AMIDST Modelling framework, </w:t>
-      </w:r>
-      <w:r>
-        <w:t>application scenarios</w:t>
-      </w:r>
-      <w:r>
-        <w:t>, preliminary models, data analysis, Bayesian networks, dynamic Bayesian networks, conditional linear Gaussian</w:t>
+        <w:t>AMIDST Modelling framework, application scenarios, preliminary models, data analysis, Bayesian networks, dynamic Bayesian networks, conditional linear Gaussian</w:t>
       </w:r>
       <w:r>
         <w:t>.</w:t>
@@ -1535,10 +1529,12 @@
       <w:bookmarkEnd w:id="1"/>
     </w:p>
     <w:sectPr>
-      <w:headerReference w:type="default" r:id="rId9"/>
-      <w:footerReference w:type="default" r:id="rId10"/>
-      <w:headerReference w:type="first" r:id="rId11"/>
-      <w:footerReference w:type="first" r:id="rId12"/>
+      <w:headerReference w:type="even" r:id="rId9"/>
+      <w:headerReference w:type="default" r:id="rId10"/>
+      <w:footerReference w:type="even" r:id="rId11"/>
+      <w:footerReference w:type="default" r:id="rId12"/>
+      <w:headerReference w:type="first" r:id="rId13"/>
+      <w:footerReference w:type="first" r:id="rId14"/>
       <w:pgSz w:w="11906" w:h="16838" w:code="9"/>
       <w:pgMar w:top="1440" w:right="1134" w:bottom="1701" w:left="1134" w:header="709" w:footer="709" w:gutter="0"/>
       <w:cols w:space="708"/>
@@ -1573,6 +1569,16 @@
   <w:p>
     <w:pPr>
       <w:pStyle w:val="Footer"/>
+    </w:pPr>
+  </w:p>
+</w:ftr>
+</file>
+
+<file path=word/footer2.xml><?xml version="1.0" encoding="utf-8"?>
+<w:ftr xmlns:wpc="http://schemas.microsoft.com/office/word/2010/wordprocessingCanvas" xmlns:mo="http://schemas.microsoft.com/office/mac/office/2008/main" xmlns:mc="http://schemas.openxmlformats.org/markup-compatibility/2006" xmlns:mv="urn:schemas-microsoft-com:mac:vml" xmlns:o="urn:schemas-microsoft-com:office:office" xmlns:r="http://schemas.openxmlformats.org/officeDocument/2006/relationships" xmlns:m="http://schemas.openxmlformats.org/officeDocument/2006/math" xmlns:v="urn:schemas-microsoft-com:vml" xmlns:wp14="http://schemas.microsoft.com/office/word/2010/wordprocessingDrawing" xmlns:wp="http://schemas.openxmlformats.org/drawingml/2006/wordprocessingDrawing" xmlns:w10="urn:schemas-microsoft-com:office:word" xmlns:w="http://schemas.openxmlformats.org/wordprocessingml/2006/main" xmlns:w14="http://schemas.microsoft.com/office/word/2010/wordml" xmlns:wpg="http://schemas.microsoft.com/office/word/2010/wordprocessingGroup" xmlns:wpi="http://schemas.microsoft.com/office/word/2010/wordprocessingInk" xmlns:wne="http://schemas.microsoft.com/office/word/2006/wordml" xmlns:wps="http://schemas.microsoft.com/office/word/2010/wordprocessingShape" mc:Ignorable="w14 wp14">
+  <w:p>
+    <w:pPr>
+      <w:pStyle w:val="Footer"/>
       <w:rPr>
         <w:bCs/>
         <w:sz w:val="12"/>
@@ -1596,7 +1602,7 @@
 </w:ftr>
 </file>
 
-<file path=word/footer2.xml><?xml version="1.0" encoding="utf-8"?>
+<file path=word/footer3.xml><?xml version="1.0" encoding="utf-8"?>
 <w:ftr xmlns:wpc="http://schemas.microsoft.com/office/word/2010/wordprocessingCanvas" xmlns:mo="http://schemas.microsoft.com/office/mac/office/2008/main" xmlns:mc="http://schemas.openxmlformats.org/markup-compatibility/2006" xmlns:mv="urn:schemas-microsoft-com:mac:vml" xmlns:o="urn:schemas-microsoft-com:office:office" xmlns:r="http://schemas.openxmlformats.org/officeDocument/2006/relationships" xmlns:m="http://schemas.openxmlformats.org/officeDocument/2006/math" xmlns:v="urn:schemas-microsoft-com:vml" xmlns:wp14="http://schemas.microsoft.com/office/word/2010/wordprocessingDrawing" xmlns:wp="http://schemas.openxmlformats.org/drawingml/2006/wordprocessingDrawing" xmlns:w10="urn:schemas-microsoft-com:office:word" xmlns:w="http://schemas.openxmlformats.org/wordprocessingml/2006/main" xmlns:w14="http://schemas.microsoft.com/office/word/2010/wordml" xmlns:wpg="http://schemas.microsoft.com/office/word/2010/wordprocessingGroup" xmlns:wpi="http://schemas.microsoft.com/office/word/2010/wordprocessingInk" xmlns:wne="http://schemas.microsoft.com/office/word/2006/wordml" xmlns:wps="http://schemas.microsoft.com/office/word/2010/wordprocessingShape" mc:Ignorable="w14 wp14">
   <w:p>
     <w:pPr>
@@ -1632,6 +1638,16 @@
 <w:hdr xmlns:wpc="http://schemas.microsoft.com/office/word/2010/wordprocessingCanvas" xmlns:mo="http://schemas.microsoft.com/office/mac/office/2008/main" xmlns:mc="http://schemas.openxmlformats.org/markup-compatibility/2006" xmlns:mv="urn:schemas-microsoft-com:mac:vml" xmlns:o="urn:schemas-microsoft-com:office:office" xmlns:r="http://schemas.openxmlformats.org/officeDocument/2006/relationships" xmlns:m="http://schemas.openxmlformats.org/officeDocument/2006/math" xmlns:v="urn:schemas-microsoft-com:vml" xmlns:wp14="http://schemas.microsoft.com/office/word/2010/wordprocessingDrawing" xmlns:wp="http://schemas.openxmlformats.org/drawingml/2006/wordprocessingDrawing" xmlns:w10="urn:schemas-microsoft-com:office:word" xmlns:w="http://schemas.openxmlformats.org/wordprocessingml/2006/main" xmlns:w14="http://schemas.microsoft.com/office/word/2010/wordml" xmlns:wpg="http://schemas.microsoft.com/office/word/2010/wordprocessingGroup" xmlns:wpi="http://schemas.microsoft.com/office/word/2010/wordprocessingInk" xmlns:wne="http://schemas.microsoft.com/office/word/2006/wordml" xmlns:wps="http://schemas.microsoft.com/office/word/2010/wordprocessingShape" mc:Ignorable="w14 wp14">
   <w:p>
     <w:pPr>
+      <w:pStyle w:val="Header"/>
+    </w:pPr>
+  </w:p>
+</w:hdr>
+</file>
+
+<file path=word/header2.xml><?xml version="1.0" encoding="utf-8"?>
+<w:hdr xmlns:wpc="http://schemas.microsoft.com/office/word/2010/wordprocessingCanvas" xmlns:mo="http://schemas.microsoft.com/office/mac/office/2008/main" xmlns:mc="http://schemas.openxmlformats.org/markup-compatibility/2006" xmlns:mv="urn:schemas-microsoft-com:mac:vml" xmlns:o="urn:schemas-microsoft-com:office:office" xmlns:r="http://schemas.openxmlformats.org/officeDocument/2006/relationships" xmlns:m="http://schemas.openxmlformats.org/officeDocument/2006/math" xmlns:v="urn:schemas-microsoft-com:vml" xmlns:wp14="http://schemas.microsoft.com/office/word/2010/wordprocessingDrawing" xmlns:wp="http://schemas.openxmlformats.org/drawingml/2006/wordprocessingDrawing" xmlns:w10="urn:schemas-microsoft-com:office:word" xmlns:w="http://schemas.openxmlformats.org/wordprocessingml/2006/main" xmlns:w14="http://schemas.microsoft.com/office/word/2010/wordml" xmlns:wpg="http://schemas.microsoft.com/office/word/2010/wordprocessingGroup" xmlns:wpi="http://schemas.microsoft.com/office/word/2010/wordprocessingInk" xmlns:wne="http://schemas.microsoft.com/office/word/2006/wordml" xmlns:wps="http://schemas.microsoft.com/office/word/2010/wordprocessingShape" mc:Ignorable="w14 wp14">
+  <w:p>
+    <w:pPr>
       <w:tabs>
         <w:tab w:val="right" w:pos="9650"/>
       </w:tabs>
@@ -1732,7 +1748,7 @@
         <w:noProof/>
         <w:sz w:val="14"/>
       </w:rPr>
-      <w:t>2</w:t>
+      <w:t>1</w:t>
     </w:r>
     <w:r>
       <w:rPr>
@@ -1905,7 +1921,7 @@
 </w:hdr>
 </file>
 
-<file path=word/header2.xml><?xml version="1.0" encoding="utf-8"?>
+<file path=word/header3.xml><?xml version="1.0" encoding="utf-8"?>
 <w:hdr xmlns:wpc="http://schemas.microsoft.com/office/word/2010/wordprocessingCanvas" xmlns:mo="http://schemas.microsoft.com/office/mac/office/2008/main" xmlns:mc="http://schemas.openxmlformats.org/markup-compatibility/2006" xmlns:mv="urn:schemas-microsoft-com:mac:vml" xmlns:o="urn:schemas-microsoft-com:office:office" xmlns:r="http://schemas.openxmlformats.org/officeDocument/2006/relationships" xmlns:m="http://schemas.openxmlformats.org/officeDocument/2006/math" xmlns:v="urn:schemas-microsoft-com:vml" xmlns:wp14="http://schemas.microsoft.com/office/word/2010/wordprocessingDrawing" xmlns:wp="http://schemas.openxmlformats.org/drawingml/2006/wordprocessingDrawing" xmlns:w10="urn:schemas-microsoft-com:office:word" xmlns:w="http://schemas.openxmlformats.org/wordprocessingml/2006/main" xmlns:w14="http://schemas.microsoft.com/office/word/2010/wordml" xmlns:wpg="http://schemas.microsoft.com/office/word/2010/wordprocessingGroup" xmlns:wpi="http://schemas.microsoft.com/office/word/2010/wordprocessingInk" xmlns:wne="http://schemas.microsoft.com/office/word/2006/wordml" xmlns:wps="http://schemas.microsoft.com/office/word/2010/wordprocessingShape" mc:Ignorable="w14 wp14">
   <w:tbl>
     <w:tblPr>
@@ -2277,43 +2293,7 @@
               <w:sz w:val="20"/>
               <w:szCs w:val="20"/>
             </w:rPr>
-            <w:fldChar w:fldCharType="begin"/>
-          </w:r>
-          <w:r>
-            <w:rPr>
-              <w:rFonts w:ascii="Arial" w:hAnsi="Arial" w:cs="Arial"/>
-              <w:noProof/>
-              <w:sz w:val="20"/>
-              <w:szCs w:val="20"/>
-            </w:rPr>
-            <w:instrText xml:space="preserve"> NUMPAGES </w:instrText>
-          </w:r>
-          <w:r>
-            <w:rPr>
-              <w:rFonts w:ascii="Arial" w:hAnsi="Arial" w:cs="Arial"/>
-              <w:noProof/>
-              <w:sz w:val="20"/>
-              <w:szCs w:val="20"/>
-            </w:rPr>
-            <w:fldChar w:fldCharType="separate"/>
-          </w:r>
-          <w:r>
-            <w:rPr>
-              <w:rFonts w:ascii="Arial" w:hAnsi="Arial" w:cs="Arial"/>
-              <w:noProof/>
-              <w:sz w:val="20"/>
-              <w:szCs w:val="20"/>
-            </w:rPr>
-            <w:t>1</w:t>
-          </w:r>
-          <w:r>
-            <w:rPr>
-              <w:rFonts w:ascii="Arial" w:hAnsi="Arial" w:cs="Arial"/>
-              <w:noProof/>
-              <w:sz w:val="20"/>
-              <w:szCs w:val="20"/>
-            </w:rPr>
-            <w:fldChar w:fldCharType="end"/>
+            <w:t>63</w:t>
           </w:r>
         </w:p>
       </w:tc>
@@ -8866,7 +8846,7 @@
 </file>
 
 <file path=customXml/itemProps1.xml><?xml version="1.0" encoding="utf-8"?>
-<ds:datastoreItem xmlns:ds="http://schemas.openxmlformats.org/officeDocument/2006/customXml" ds:itemID="{E7AECB13-1B54-C24F-A99C-393CAB3CC23F}">
+<ds:datastoreItem xmlns:ds="http://schemas.openxmlformats.org/officeDocument/2006/customXml" ds:itemID="{A95282A4-048D-6841-A32F-F494B43DC29C}">
   <ds:schemaRefs>
     <ds:schemaRef ds:uri="http://schemas.openxmlformats.org/officeDocument/2006/bibliography"/>
   </ds:schemaRefs>

</xml_diff>

<commit_message>
D2.1 - Fixed number of pages in front page
</commit_message>
<xml_diff>
--- a/doc/D2.1_AMIDSTModelingFramework/figures/D2.1_FrontPage.docx
+++ b/doc/D2.1_AMIDSTModelingFramework/figures/D2.1_FrontPage.docx
@@ -9,8 +9,6 @@
           <w:b/>
         </w:rPr>
       </w:pPr>
-      <w:bookmarkStart w:id="0" w:name="_GoBack"/>
-      <w:bookmarkEnd w:id="0"/>
       <w:r>
         <w:rPr>
           <w:b/>
@@ -894,16 +892,7 @@
                 <w:sz w:val="22"/>
                 <w:szCs w:val="22"/>
               </w:rPr>
-              <w:t>Total number of pages</w:t>
-            </w:r>
-            <w:proofErr w:type="gramStart"/>
-            <w:r>
-              <w:rPr>
-                <w:b/>
-                <w:sz w:val="22"/>
-                <w:szCs w:val="22"/>
-              </w:rPr>
-              <w:t>:</w:t>
+              <w:t>Total number of pages:</w:t>
             </w:r>
             <w:r>
               <w:rPr>
@@ -919,9 +908,10 @@
                 <w:sz w:val="22"/>
                 <w:szCs w:val="22"/>
               </w:rPr>
-              <w:t>62</w:t>
-            </w:r>
-            <w:proofErr w:type="gramEnd"/>
+              <w:t>63</w:t>
+            </w:r>
+            <w:bookmarkStart w:id="0" w:name="_GoBack"/>
+            <w:bookmarkEnd w:id="0"/>
           </w:p>
           <w:p>
             <w:pPr>
@@ -2198,7 +2188,7 @@
               <w:sz w:val="20"/>
               <w:szCs w:val="20"/>
             </w:rPr>
-            <w:t>22/09/2014</w:t>
+            <w:t>23/09/2014</w:t>
           </w:r>
           <w:r>
             <w:rPr>
@@ -8846,7 +8836,7 @@
 </file>
 
 <file path=customXml/itemProps1.xml><?xml version="1.0" encoding="utf-8"?>
-<ds:datastoreItem xmlns:ds="http://schemas.openxmlformats.org/officeDocument/2006/customXml" ds:itemID="{A95282A4-048D-6841-A32F-F494B43DC29C}">
+<ds:datastoreItem xmlns:ds="http://schemas.openxmlformats.org/officeDocument/2006/customXml" ds:itemID="{A7E9A612-3C79-D04A-8986-7F726168D7E2}">
   <ds:schemaRefs>
     <ds:schemaRef ds:uri="http://schemas.openxmlformats.org/officeDocument/2006/bibliography"/>
   </ds:schemaRefs>

</xml_diff>

<commit_message>
D2.1 - Updated abstract
</commit_message>
<xml_diff>
--- a/doc/D2.1_AMIDSTModelingFramework/figures/D2.1_FrontPage.docx
+++ b/doc/D2.1_AMIDSTModelingFramework/figures/D2.1_FrontPage.docx
@@ -60,8 +60,17 @@
           <w:b/>
           <w:bCs/>
         </w:rPr>
-        <w:t>Analysis of Massive Data STreams</w:t>
+        <w:t xml:space="preserve">Analysis of Massive Data </w:t>
       </w:r>
+      <w:proofErr w:type="spellStart"/>
+      <w:r>
+        <w:rPr>
+          <w:b/>
+          <w:bCs/>
+        </w:rPr>
+        <w:t>STreams</w:t>
+      </w:r>
+      <w:proofErr w:type="spellEnd"/>
     </w:p>
     <w:p>
       <w:pPr>
@@ -210,7 +219,16 @@
                 <w:sz w:val="22"/>
                 <w:szCs w:val="22"/>
               </w:rPr>
-              <w:t>Contractual Date of Delivery to the CEC:</w:t>
+              <w:t>Contractual Date of Delivery to the CEC</w:t>
+            </w:r>
+            <w:proofErr w:type="gramStart"/>
+            <w:r>
+              <w:rPr>
+                <w:b/>
+                <w:sz w:val="22"/>
+                <w:szCs w:val="22"/>
+              </w:rPr>
+              <w:t>:</w:t>
             </w:r>
             <w:r>
               <w:rPr>
@@ -236,6 +254,7 @@
               </w:rPr>
               <w:t>.2014</w:t>
             </w:r>
+            <w:proofErr w:type="gramEnd"/>
           </w:p>
           <w:p>
             <w:pPr>
@@ -252,7 +271,16 @@
                 <w:sz w:val="22"/>
                 <w:szCs w:val="22"/>
               </w:rPr>
-              <w:t>Actual Date of Delivery to the CEC:</w:t>
+              <w:t>Actual Date of Delivery to the CEC</w:t>
+            </w:r>
+            <w:proofErr w:type="gramStart"/>
+            <w:r>
+              <w:rPr>
+                <w:b/>
+                <w:sz w:val="22"/>
+                <w:szCs w:val="22"/>
+              </w:rPr>
+              <w:t>:</w:t>
             </w:r>
             <w:r>
               <w:rPr>
@@ -268,7 +296,15 @@
                 <w:sz w:val="22"/>
                 <w:szCs w:val="22"/>
               </w:rPr>
-              <w:t>30.09</w:t>
+              <w:t>29</w:t>
+            </w:r>
+            <w:r>
+              <w:rPr>
+                <w:b/>
+                <w:sz w:val="22"/>
+                <w:szCs w:val="22"/>
+              </w:rPr>
+              <w:t>.09</w:t>
             </w:r>
             <w:r>
               <w:rPr>
@@ -278,6 +314,7 @@
               </w:rPr>
               <w:t>.2014</w:t>
             </w:r>
+            <w:proofErr w:type="gramEnd"/>
           </w:p>
           <w:p>
             <w:pPr>
@@ -296,6 +333,7 @@
               </w:rPr>
               <w:t>Organisation name of lead contractor for this deliverable</w:t>
             </w:r>
+            <w:proofErr w:type="gramStart"/>
             <w:r>
               <w:rPr>
                 <w:b/>
@@ -312,6 +350,7 @@
               </w:rPr>
               <w:t>AAU</w:t>
             </w:r>
+            <w:proofErr w:type="gramEnd"/>
             <w:r>
               <w:rPr>
                 <w:b/>
@@ -347,78 +386,334 @@
               </w:rPr>
               <w:t xml:space="preserve"> </w:t>
             </w:r>
-            <w:r>
-              <w:rPr>
-                <w:b/>
-                <w:sz w:val="22"/>
-                <w:szCs w:val="22"/>
-              </w:rPr>
-              <w:t>Hanen Borch</w:t>
-            </w:r>
-            <w:r>
-              <w:rPr>
-                <w:b/>
-                <w:sz w:val="22"/>
-                <w:szCs w:val="22"/>
-              </w:rPr>
-              <w:t xml:space="preserve">ani, </w:t>
-            </w:r>
-            <w:r>
-              <w:rPr>
-                <w:b/>
-                <w:sz w:val="22"/>
-                <w:szCs w:val="22"/>
-              </w:rPr>
-              <w:t xml:space="preserve">Antonio Fernández, </w:t>
-            </w:r>
-            <w:r>
-              <w:rPr>
-                <w:b/>
-                <w:sz w:val="22"/>
-                <w:szCs w:val="22"/>
-              </w:rPr>
-              <w:t xml:space="preserve">Odd Erik Gundersen, </w:t>
-            </w:r>
-            <w:r>
-              <w:rPr>
-                <w:b/>
-                <w:sz w:val="22"/>
-                <w:szCs w:val="22"/>
-              </w:rPr>
-              <w:t xml:space="preserve">Sigve Hovda, Helge Langseth, Anders L. Madsen, </w:t>
-            </w:r>
-            <w:r>
-              <w:rPr>
-                <w:b/>
-                <w:sz w:val="22"/>
-                <w:szCs w:val="22"/>
-              </w:rPr>
-              <w:t xml:space="preserve">Ana M. Martínez, </w:t>
-            </w:r>
-            <w:r>
-              <w:rPr>
-                <w:b/>
-                <w:sz w:val="22"/>
-                <w:szCs w:val="22"/>
-              </w:rPr>
-              <w:t xml:space="preserve">Ramón Martínez, </w:t>
-            </w:r>
-            <w:r>
-              <w:rPr>
-                <w:b/>
-                <w:sz w:val="22"/>
-                <w:szCs w:val="22"/>
-              </w:rPr>
-              <w:t>Andrés Masegosa, Thomas D. Nielsen, Antonio Salmerón</w:t>
-            </w:r>
-            <w:r>
-              <w:rPr>
-                <w:b/>
-                <w:sz w:val="22"/>
-                <w:szCs w:val="22"/>
-              </w:rPr>
-              <w:t>, Frode Sørmo, Galia Weidl</w:t>
-            </w:r>
+            <w:proofErr w:type="spellStart"/>
+            <w:r>
+              <w:rPr>
+                <w:b/>
+                <w:sz w:val="22"/>
+                <w:szCs w:val="22"/>
+              </w:rPr>
+              <w:t>Hanen</w:t>
+            </w:r>
+            <w:proofErr w:type="spellEnd"/>
+            <w:r>
+              <w:rPr>
+                <w:b/>
+                <w:sz w:val="22"/>
+                <w:szCs w:val="22"/>
+              </w:rPr>
+              <w:t xml:space="preserve"> </w:t>
+            </w:r>
+            <w:proofErr w:type="spellStart"/>
+            <w:r>
+              <w:rPr>
+                <w:b/>
+                <w:sz w:val="22"/>
+                <w:szCs w:val="22"/>
+              </w:rPr>
+              <w:t>Borch</w:t>
+            </w:r>
+            <w:r>
+              <w:rPr>
+                <w:b/>
+                <w:sz w:val="22"/>
+                <w:szCs w:val="22"/>
+              </w:rPr>
+              <w:t>ani</w:t>
+            </w:r>
+            <w:proofErr w:type="spellEnd"/>
+            <w:r>
+              <w:rPr>
+                <w:b/>
+                <w:sz w:val="22"/>
+                <w:szCs w:val="22"/>
+              </w:rPr>
+              <w:t xml:space="preserve">, </w:t>
+            </w:r>
+            <w:r>
+              <w:rPr>
+                <w:b/>
+                <w:sz w:val="22"/>
+                <w:szCs w:val="22"/>
+              </w:rPr>
+              <w:t xml:space="preserve">Antonio </w:t>
+            </w:r>
+            <w:proofErr w:type="spellStart"/>
+            <w:r>
+              <w:rPr>
+                <w:b/>
+                <w:sz w:val="22"/>
+                <w:szCs w:val="22"/>
+              </w:rPr>
+              <w:t>Fernández</w:t>
+            </w:r>
+            <w:proofErr w:type="spellEnd"/>
+            <w:r>
+              <w:rPr>
+                <w:b/>
+                <w:sz w:val="22"/>
+                <w:szCs w:val="22"/>
+              </w:rPr>
+              <w:t xml:space="preserve">, </w:t>
+            </w:r>
+            <w:r>
+              <w:rPr>
+                <w:b/>
+                <w:sz w:val="22"/>
+                <w:szCs w:val="22"/>
+              </w:rPr>
+              <w:t xml:space="preserve">Odd Erik </w:t>
+            </w:r>
+            <w:proofErr w:type="spellStart"/>
+            <w:r>
+              <w:rPr>
+                <w:b/>
+                <w:sz w:val="22"/>
+                <w:szCs w:val="22"/>
+              </w:rPr>
+              <w:t>Gundersen</w:t>
+            </w:r>
+            <w:proofErr w:type="spellEnd"/>
+            <w:r>
+              <w:rPr>
+                <w:b/>
+                <w:sz w:val="22"/>
+                <w:szCs w:val="22"/>
+              </w:rPr>
+              <w:t xml:space="preserve">, </w:t>
+            </w:r>
+            <w:proofErr w:type="spellStart"/>
+            <w:r>
+              <w:rPr>
+                <w:b/>
+                <w:sz w:val="22"/>
+                <w:szCs w:val="22"/>
+              </w:rPr>
+              <w:t>Sigve</w:t>
+            </w:r>
+            <w:proofErr w:type="spellEnd"/>
+            <w:r>
+              <w:rPr>
+                <w:b/>
+                <w:sz w:val="22"/>
+                <w:szCs w:val="22"/>
+              </w:rPr>
+              <w:t xml:space="preserve"> </w:t>
+            </w:r>
+            <w:proofErr w:type="spellStart"/>
+            <w:r>
+              <w:rPr>
+                <w:b/>
+                <w:sz w:val="22"/>
+                <w:szCs w:val="22"/>
+              </w:rPr>
+              <w:t>Hovda</w:t>
+            </w:r>
+            <w:proofErr w:type="spellEnd"/>
+            <w:r>
+              <w:rPr>
+                <w:b/>
+                <w:sz w:val="22"/>
+                <w:szCs w:val="22"/>
+              </w:rPr>
+              <w:t xml:space="preserve">, </w:t>
+            </w:r>
+            <w:proofErr w:type="spellStart"/>
+            <w:r>
+              <w:rPr>
+                <w:b/>
+                <w:sz w:val="22"/>
+                <w:szCs w:val="22"/>
+              </w:rPr>
+              <w:t>Helge</w:t>
+            </w:r>
+            <w:proofErr w:type="spellEnd"/>
+            <w:r>
+              <w:rPr>
+                <w:b/>
+                <w:sz w:val="22"/>
+                <w:szCs w:val="22"/>
+              </w:rPr>
+              <w:t xml:space="preserve"> </w:t>
+            </w:r>
+            <w:proofErr w:type="spellStart"/>
+            <w:r>
+              <w:rPr>
+                <w:b/>
+                <w:sz w:val="22"/>
+                <w:szCs w:val="22"/>
+              </w:rPr>
+              <w:t>Langseth</w:t>
+            </w:r>
+            <w:proofErr w:type="spellEnd"/>
+            <w:r>
+              <w:rPr>
+                <w:b/>
+                <w:sz w:val="22"/>
+                <w:szCs w:val="22"/>
+              </w:rPr>
+              <w:t xml:space="preserve">, Anders L. Madsen, </w:t>
+            </w:r>
+            <w:r>
+              <w:rPr>
+                <w:b/>
+                <w:sz w:val="22"/>
+                <w:szCs w:val="22"/>
+              </w:rPr>
+              <w:t xml:space="preserve">Ana M. </w:t>
+            </w:r>
+            <w:proofErr w:type="spellStart"/>
+            <w:r>
+              <w:rPr>
+                <w:b/>
+                <w:sz w:val="22"/>
+                <w:szCs w:val="22"/>
+              </w:rPr>
+              <w:t>Martínez</w:t>
+            </w:r>
+            <w:proofErr w:type="spellEnd"/>
+            <w:r>
+              <w:rPr>
+                <w:b/>
+                <w:sz w:val="22"/>
+                <w:szCs w:val="22"/>
+              </w:rPr>
+              <w:t xml:space="preserve">, </w:t>
+            </w:r>
+            <w:r>
+              <w:rPr>
+                <w:b/>
+                <w:sz w:val="22"/>
+                <w:szCs w:val="22"/>
+              </w:rPr>
+              <w:t xml:space="preserve">Ramón </w:t>
+            </w:r>
+            <w:proofErr w:type="spellStart"/>
+            <w:r>
+              <w:rPr>
+                <w:b/>
+                <w:sz w:val="22"/>
+                <w:szCs w:val="22"/>
+              </w:rPr>
+              <w:t>Martínez</w:t>
+            </w:r>
+            <w:proofErr w:type="spellEnd"/>
+            <w:r>
+              <w:rPr>
+                <w:b/>
+                <w:sz w:val="22"/>
+                <w:szCs w:val="22"/>
+              </w:rPr>
+              <w:t xml:space="preserve">, </w:t>
+            </w:r>
+            <w:r>
+              <w:rPr>
+                <w:b/>
+                <w:sz w:val="22"/>
+                <w:szCs w:val="22"/>
+              </w:rPr>
+              <w:t xml:space="preserve">Andrés </w:t>
+            </w:r>
+            <w:proofErr w:type="spellStart"/>
+            <w:r>
+              <w:rPr>
+                <w:b/>
+                <w:sz w:val="22"/>
+                <w:szCs w:val="22"/>
+              </w:rPr>
+              <w:t>Masegosa</w:t>
+            </w:r>
+            <w:proofErr w:type="spellEnd"/>
+            <w:r>
+              <w:rPr>
+                <w:b/>
+                <w:sz w:val="22"/>
+                <w:szCs w:val="22"/>
+              </w:rPr>
+              <w:t xml:space="preserve">, Thomas D. Nielsen, Antonio </w:t>
+            </w:r>
+            <w:proofErr w:type="spellStart"/>
+            <w:r>
+              <w:rPr>
+                <w:b/>
+                <w:sz w:val="22"/>
+                <w:szCs w:val="22"/>
+              </w:rPr>
+              <w:t>Salmerón</w:t>
+            </w:r>
+            <w:proofErr w:type="spellEnd"/>
+            <w:r>
+              <w:rPr>
+                <w:b/>
+                <w:sz w:val="22"/>
+                <w:szCs w:val="22"/>
+              </w:rPr>
+              <w:t xml:space="preserve">, </w:t>
+            </w:r>
+            <w:proofErr w:type="spellStart"/>
+            <w:r>
+              <w:rPr>
+                <w:b/>
+                <w:sz w:val="22"/>
+                <w:szCs w:val="22"/>
+              </w:rPr>
+              <w:t>Frode</w:t>
+            </w:r>
+            <w:proofErr w:type="spellEnd"/>
+            <w:r>
+              <w:rPr>
+                <w:b/>
+                <w:sz w:val="22"/>
+                <w:szCs w:val="22"/>
+              </w:rPr>
+              <w:t xml:space="preserve"> </w:t>
+            </w:r>
+            <w:proofErr w:type="spellStart"/>
+            <w:r>
+              <w:rPr>
+                <w:b/>
+                <w:sz w:val="22"/>
+                <w:szCs w:val="22"/>
+              </w:rPr>
+              <w:t>Sørmo</w:t>
+            </w:r>
+            <w:proofErr w:type="spellEnd"/>
+            <w:r>
+              <w:rPr>
+                <w:b/>
+                <w:sz w:val="22"/>
+                <w:szCs w:val="22"/>
+              </w:rPr>
+              <w:t xml:space="preserve">, </w:t>
+            </w:r>
+            <w:proofErr w:type="spellStart"/>
+            <w:r>
+              <w:rPr>
+                <w:b/>
+                <w:sz w:val="22"/>
+                <w:szCs w:val="22"/>
+              </w:rPr>
+              <w:t>Galia</w:t>
+            </w:r>
+            <w:proofErr w:type="spellEnd"/>
+            <w:r>
+              <w:rPr>
+                <w:b/>
+                <w:sz w:val="22"/>
+                <w:szCs w:val="22"/>
+              </w:rPr>
+              <w:t xml:space="preserve"> </w:t>
+            </w:r>
+            <w:proofErr w:type="spellStart"/>
+            <w:r>
+              <w:rPr>
+                <w:b/>
+                <w:sz w:val="22"/>
+                <w:szCs w:val="22"/>
+              </w:rPr>
+              <w:t>Weidl</w:t>
+            </w:r>
+            <w:proofErr w:type="spellEnd"/>
           </w:p>
           <w:p>
             <w:pPr>
@@ -493,7 +788,16 @@
                 <w:sz w:val="22"/>
                 <w:szCs w:val="22"/>
               </w:rPr>
-              <w:t>Work package contributing to the deliverable:</w:t>
+              <w:t>Work package contributing to the deliverable</w:t>
+            </w:r>
+            <w:proofErr w:type="gramStart"/>
+            <w:r>
+              <w:rPr>
+                <w:b/>
+                <w:sz w:val="22"/>
+                <w:szCs w:val="22"/>
+              </w:rPr>
+              <w:t>:</w:t>
             </w:r>
             <w:r>
               <w:rPr>
@@ -511,6 +815,7 @@
               </w:rPr>
               <w:t>2</w:t>
             </w:r>
+            <w:proofErr w:type="gramEnd"/>
           </w:p>
           <w:p>
             <w:pPr>
@@ -595,7 +900,16 @@
                 <w:sz w:val="22"/>
                 <w:szCs w:val="22"/>
               </w:rPr>
-              <w:t>Total number of pages:</w:t>
+              <w:t>Total number of pages</w:t>
+            </w:r>
+            <w:proofErr w:type="gramStart"/>
+            <w:r>
+              <w:rPr>
+                <w:b/>
+                <w:sz w:val="22"/>
+                <w:szCs w:val="22"/>
+              </w:rPr>
+              <w:t>:</w:t>
             </w:r>
             <w:r>
               <w:rPr>
@@ -613,6 +927,7 @@
               </w:rPr>
               <w:t>63</w:t>
             </w:r>
+            <w:proofErr w:type="gramEnd"/>
           </w:p>
           <w:p>
             <w:pPr>
@@ -629,6 +944,7 @@
               </w:rPr>
               <w:t>Start date of project</w:t>
             </w:r>
+            <w:proofErr w:type="gramStart"/>
             <w:r>
               <w:rPr>
                 <w:sz w:val="22"/>
@@ -651,6 +967,7 @@
               </w:rPr>
               <w:t>st</w:t>
             </w:r>
+            <w:proofErr w:type="gramEnd"/>
             <w:r>
               <w:rPr>
                 <w:sz w:val="22"/>
@@ -1154,31 +1471,24 @@
               <w:t xml:space="preserve"> we </w:t>
             </w:r>
             <w:r>
-              <w:t xml:space="preserve">firstly </w:t>
-            </w:r>
-            <w:r>
-              <w:t xml:space="preserve">discuss and justify the preliminary </w:t>
-            </w:r>
-            <w:r>
-              <w:t xml:space="preserve">probabilistic graphical </w:t>
-            </w:r>
-            <w:r>
-              <w:t>models for the different application scenarios of the three use-case providers</w:t>
-            </w:r>
-            <w:r>
-              <w:t xml:space="preserve"> previously identified in Deliverable 1.2</w:t>
-            </w:r>
-            <w:r>
-              <w:t xml:space="preserve">. </w:t>
-            </w:r>
-            <w:r>
-              <w:t>Then</w:t>
-            </w:r>
-            <w:r>
-              <w:t xml:space="preserve">, we introduce the AMIDST modelling framework as a general model class that can be applied to solve each of these </w:t>
-            </w:r>
-            <w:r>
-              <w:t xml:space="preserve">application scenarios and, potentially, future similar problems in other domains. </w:t>
+              <w:t>explore the different family distributions exhibited by the data for the different use-case providers. Based on these findings and the expert knowledge provided</w:t>
+            </w:r>
+            <w:r>
+              <w:t xml:space="preserve">, we introduce the AMIDST modelling framework as a model that is capable to </w:t>
+            </w:r>
+            <w:r>
+              <w:t xml:space="preserve">automatically learn from data and take advantage of potential domain knowledge. </w:t>
+            </w:r>
+            <w:r>
+              <w:t xml:space="preserve"> This preliminary model aims at being expressive enough to deal with the </w:t>
+            </w:r>
+            <w:bookmarkStart w:id="0" w:name="_GoBack"/>
+            <w:bookmarkEnd w:id="0"/>
+            <w:r>
+              <w:t xml:space="preserve">use cases (and potential future use cases) but also sufficiently self-contained so as to maintain complexity under control. </w:t>
+            </w:r>
+            <w:r>
+              <w:t xml:space="preserve"> </w:t>
             </w:r>
             <w:r>
               <w:t xml:space="preserve"> </w:t>
@@ -1202,7 +1512,7 @@
           <w:szCs w:val="22"/>
         </w:rPr>
       </w:pPr>
-      <w:bookmarkStart w:id="0" w:name="OLE_LINK1"/>
+      <w:bookmarkStart w:id="1" w:name="OLE_LINK1"/>
       <w:r>
         <w:rPr>
           <w:b/>
@@ -1221,12 +1531,10 @@
       <w:r>
         <w:t xml:space="preserve"> models</w:t>
       </w:r>
-      <w:bookmarkStart w:id="1" w:name="_GoBack"/>
-      <w:bookmarkEnd w:id="1"/>
       <w:r>
         <w:t>.</w:t>
       </w:r>
-      <w:bookmarkEnd w:id="0"/>
+      <w:bookmarkEnd w:id="1"/>
     </w:p>
     <w:sectPr>
       <w:headerReference w:type="even" r:id="rId9"/>
@@ -1448,7 +1756,7 @@
         <w:noProof/>
         <w:sz w:val="14"/>
       </w:rPr>
-      <w:t>1</w:t>
+      <w:t>2</w:t>
     </w:r>
     <w:r>
       <w:rPr>
@@ -1588,6 +1896,7 @@
       </w:rPr>
       <w:t xml:space="preserve"> / </w:t>
     </w:r>
+    <w:proofErr w:type="spellStart"/>
     <w:r>
       <w:rPr>
         <w:rFonts w:ascii="Arial" w:hAnsi="Arial" w:cs="Arial"/>
@@ -1596,6 +1905,7 @@
       </w:rPr>
       <w:t>AMiDST</w:t>
     </w:r>
+    <w:proofErr w:type="spellEnd"/>
     <w:r>
       <w:rPr>
         <w:rFonts w:ascii="Arial" w:hAnsi="Arial" w:cs="Arial"/>
@@ -1810,6 +2120,7 @@
             </w:rPr>
             <w:t xml:space="preserve"> / </w:t>
           </w:r>
+          <w:proofErr w:type="gramStart"/>
           <w:r>
             <w:rPr>
               <w:rFonts w:ascii="Arial" w:hAnsi="Arial" w:cs="Arial"/>
@@ -1835,6 +2146,7 @@
             </w:rPr>
             <w:t xml:space="preserve"> </w:t>
           </w:r>
+          <w:proofErr w:type="gramEnd"/>
           <w:r>
             <w:rPr>
               <w:rFonts w:ascii="Arial" w:hAnsi="Arial" w:cs="Arial"/>
@@ -1894,7 +2206,7 @@
               <w:sz w:val="20"/>
               <w:szCs w:val="20"/>
             </w:rPr>
-            <w:t>25/09/2014</w:t>
+            <w:t>26/09/2014</w:t>
           </w:r>
           <w:r>
             <w:rPr>
@@ -8542,7 +8854,7 @@
 </file>
 
 <file path=customXml/itemProps1.xml><?xml version="1.0" encoding="utf-8"?>
-<ds:datastoreItem xmlns:ds="http://schemas.openxmlformats.org/officeDocument/2006/customXml" ds:itemID="{D35F45B8-F831-854C-8855-064EC6C5A744}">
+<ds:datastoreItem xmlns:ds="http://schemas.openxmlformats.org/officeDocument/2006/customXml" ds:itemID="{B5BCF69E-8B08-454B-9FD5-7AB1F732C590}">
   <ds:schemaRefs>
     <ds:schemaRef ds:uri="http://schemas.openxmlformats.org/officeDocument/2006/bibliography"/>
   </ds:schemaRefs>

</xml_diff>

<commit_message>
D2.1 - Minor change in abstract
</commit_message>
<xml_diff>
--- a/doc/D2.1_AMIDSTModelingFramework/figures/D2.1_FrontPage.docx
+++ b/doc/D2.1_AMIDSTModelingFramework/figures/D2.1_FrontPage.docx
@@ -925,7 +925,7 @@
                 <w:sz w:val="22"/>
                 <w:szCs w:val="22"/>
               </w:rPr>
-              <w:t>63</w:t>
+              <w:t>70</w:t>
             </w:r>
             <w:proofErr w:type="gramEnd"/>
           </w:p>
@@ -1471,7 +1471,13 @@
               <w:t xml:space="preserve"> we </w:t>
             </w:r>
             <w:r>
-              <w:t>explore the different family distributions exhibited by the data for the different use-case providers. Based on these findings and the expert knowledge provided</w:t>
+              <w:t xml:space="preserve">explore the different family distributions exhibited by the data for the </w:t>
+            </w:r>
+            <w:r>
+              <w:t>three</w:t>
+            </w:r>
+            <w:r>
+              <w:t xml:space="preserve"> use-case providers. Based on these findings and the expert knowledge provided</w:t>
             </w:r>
             <w:r>
               <w:t xml:space="preserve">, we introduce the AMIDST modelling framework as a model that is capable to </w:t>
@@ -1481,11 +1487,17 @@
             </w:r>
             <w:r>
               <w:t xml:space="preserve"> This preliminary model aims at being expressive enough to deal with the </w:t>
+            </w:r>
+            <w:r>
+              <w:t>required</w:t>
             </w:r>
             <w:bookmarkStart w:id="0" w:name="_GoBack"/>
             <w:bookmarkEnd w:id="0"/>
             <w:r>
-              <w:t xml:space="preserve">use cases (and potential future use cases) but also sufficiently self-contained so as to maintain complexity under control. </w:t>
+              <w:t xml:space="preserve"> </w:t>
+            </w:r>
+            <w:r>
+              <w:t xml:space="preserve">use cases but also sufficiently self-contained so as to maintain complexity under control. </w:t>
             </w:r>
             <w:r>
               <w:t xml:space="preserve"> </w:t>
@@ -1756,7 +1768,7 @@
         <w:noProof/>
         <w:sz w:val="14"/>
       </w:rPr>
-      <w:t>2</w:t>
+      <w:t>1</w:t>
     </w:r>
     <w:r>
       <w:rPr>
@@ -2206,7 +2218,7 @@
               <w:sz w:val="20"/>
               <w:szCs w:val="20"/>
             </w:rPr>
-            <w:t>26/09/2014</w:t>
+            <w:t>27/09/2014</w:t>
           </w:r>
           <w:r>
             <w:rPr>
@@ -8854,7 +8866,7 @@
 </file>
 
 <file path=customXml/itemProps1.xml><?xml version="1.0" encoding="utf-8"?>
-<ds:datastoreItem xmlns:ds="http://schemas.openxmlformats.org/officeDocument/2006/customXml" ds:itemID="{B5BCF69E-8B08-454B-9FD5-7AB1F732C590}">
+<ds:datastoreItem xmlns:ds="http://schemas.openxmlformats.org/officeDocument/2006/customXml" ds:itemID="{214DF3D1-59CA-A647-A97D-2786A6876AEB}">
   <ds:schemaRefs>
     <ds:schemaRef ds:uri="http://schemas.openxmlformats.org/officeDocument/2006/bibliography"/>
   </ds:schemaRefs>

</xml_diff>

<commit_message>
D2.1 - pdf for front page updated
</commit_message>
<xml_diff>
--- a/doc/D2.1_AMIDSTModelingFramework/figures/D2.1_FrontPage.docx
+++ b/doc/D2.1_AMIDSTModelingFramework/figures/D2.1_FrontPage.docx
@@ -9,6 +9,8 @@
           <w:b/>
         </w:rPr>
       </w:pPr>
+      <w:bookmarkStart w:id="0" w:name="_GoBack"/>
+      <w:bookmarkEnd w:id="0"/>
       <w:r>
         <w:rPr>
           <w:b/>
@@ -1489,12 +1491,7 @@
               <w:t xml:space="preserve"> This preliminary model aims at being expressive enough to deal with the </w:t>
             </w:r>
             <w:r>
-              <w:t>required</w:t>
-            </w:r>
-            <w:bookmarkStart w:id="0" w:name="_GoBack"/>
-            <w:bookmarkEnd w:id="0"/>
-            <w:r>
-              <w:t xml:space="preserve"> </w:t>
+              <w:t xml:space="preserve">required </w:t>
             </w:r>
             <w:r>
               <w:t xml:space="preserve">use cases but also sufficiently self-contained so as to maintain complexity under control. </w:t>
@@ -8866,7 +8863,7 @@
 </file>
 
 <file path=customXml/itemProps1.xml><?xml version="1.0" encoding="utf-8"?>
-<ds:datastoreItem xmlns:ds="http://schemas.openxmlformats.org/officeDocument/2006/customXml" ds:itemID="{214DF3D1-59CA-A647-A97D-2786A6876AEB}">
+<ds:datastoreItem xmlns:ds="http://schemas.openxmlformats.org/officeDocument/2006/customXml" ds:itemID="{C948D330-1CF4-AB4B-8696-7128B2D653CC}">
   <ds:schemaRefs>
     <ds:schemaRef ds:uri="http://schemas.openxmlformats.org/officeDocument/2006/bibliography"/>
   </ds:schemaRefs>

</xml_diff>